<commit_message>
cargamos las bases con los datos
</commit_message>
<xml_diff>
--- a/Curso rápido de SQL.docx
+++ b/Curso rápido de SQL.docx
@@ -3,6 +3,9 @@
 <w:document xmlns:wpc="http://schemas.microsoft.com/office/word/2010/wordprocessingCanvas" xmlns:cx="http://schemas.microsoft.com/office/drawing/2014/chartex" xmlns:cx1="http://schemas.microsoft.com/office/drawing/2015/9/8/chartex" xmlns:cx2="http://schemas.microsoft.com/office/drawing/2015/10/21/chartex" xmlns:cx3="http://schemas.microsoft.com/office/drawing/2016/5/9/chartex" xmlns:cx4="http://schemas.microsoft.com/office/drawing/2016/5/10/chartex" xmlns:cx5="http://schemas.microsoft.com/office/drawing/2016/5/11/chartex" xmlns:cx6="http://schemas.microsoft.com/office/drawing/2016/5/12/chartex" xmlns:cx7="http://schemas.microsoft.com/office/drawing/2016/5/13/chartex" xmlns:cx8="http://schemas.microsoft.com/office/drawing/2016/5/14/chartex" xmlns:mc="http://schemas.openxmlformats.org/markup-compatibility/2006" xmlns:aink="http://schemas.microsoft.com/office/drawing/2016/ink" xmlns:am3d="http://schemas.microsoft.com/office/drawing/2017/model3d" xmlns:o="urn:schemas-microsoft-com:office:office" xmlns:r="http://schemas.openxmlformats.org/officeDocument/2006/relationships" xmlns:m="http://schemas.openxmlformats.org/officeDocument/2006/math" xmlns:v="urn:schemas-microsoft-com:vml" xmlns:wp14="http://schemas.microsoft.com/office/word/2010/wordprocessingDrawing" xmlns:wp="http://schemas.openxmlformats.org/drawingml/2006/wordprocessingDrawing" xmlns:w10="urn:schemas-microsoft-com:office:word" xmlns:w="http://schemas.openxmlformats.org/wordprocessingml/2006/main" xmlns:w14="http://schemas.microsoft.com/office/word/2010/wordml" xmlns:w15="http://schemas.microsoft.com/office/word/2012/wordml" xmlns:w16cex="http://schemas.microsoft.com/office/word/2018/wordml/cex" xmlns:w16cid="http://schemas.microsoft.com/office/word/2016/wordml/cid" xmlns:w16="http://schemas.microsoft.com/office/word/2018/wordml" xmlns:w16sdtdh="http://schemas.microsoft.com/office/word/2020/wordml/sdtdatahash" xmlns:w16se="http://schemas.microsoft.com/office/word/2015/wordml/symex" xmlns:wpg="http://schemas.microsoft.com/office/word/2010/wordprocessingGroup" xmlns:wpi="http://schemas.microsoft.com/office/word/2010/wordprocessingInk" xmlns:wne="http://schemas.microsoft.com/office/word/2006/wordml" xmlns:wps="http://schemas.microsoft.com/office/word/2010/wordprocessingShape" mc:Ignorable="w14 w15 w16se w16cid w16 w16cex w16sdtdh wp14">
   <w:body>
     <w:p>
+      <w:pPr>
+        <w:spacing w:after="0"/>
+      </w:pPr>
       <w:hyperlink r:id="rId6" w:history="1">
         <w:r>
           <w:rPr>
@@ -12,14 +15,27 @@
         </w:r>
       </w:hyperlink>
     </w:p>
-    <w:p/>
-    <w:p>
+    <w:p>
+      <w:pPr>
+        <w:spacing w:after="0"/>
+      </w:pPr>
+    </w:p>
+    <w:p>
+      <w:pPr>
+        <w:spacing w:after="0"/>
+      </w:pPr>
       <w:r>
         <w:t>Vamos a usar este diagrama E-R:</w:t>
       </w:r>
     </w:p>
     <w:p>
-      <w:r>
+      <w:pPr>
+        <w:spacing w:after="0"/>
+      </w:pPr>
+      <w:r>
+        <w:rPr>
+          <w:noProof/>
+        </w:rPr>
         <w:drawing>
           <wp:inline distT="0" distB="0" distL="0" distR="0" wp14:anchorId="3AA0EB68" wp14:editId="329C80B0">
             <wp:extent cx="6582461" cy="3286125"/>
@@ -57,14 +73,27 @@
         </w:drawing>
       </w:r>
     </w:p>
-    <w:p/>
-    <w:p>
+    <w:p>
+      <w:pPr>
+        <w:spacing w:after="0"/>
+      </w:pPr>
+    </w:p>
+    <w:p>
+      <w:pPr>
+        <w:spacing w:after="0"/>
+      </w:pPr>
       <w:r>
         <w:t>Vamos a crear las tablas:</w:t>
       </w:r>
     </w:p>
     <w:p>
-      <w:r>
+      <w:pPr>
+        <w:spacing w:after="0"/>
+      </w:pPr>
+      <w:r>
+        <w:rPr>
+          <w:noProof/>
+        </w:rPr>
         <w:drawing>
           <wp:inline distT="0" distB="0" distL="0" distR="0" wp14:anchorId="504F15DA" wp14:editId="5172F4EA">
             <wp:extent cx="6526564" cy="3143250"/>
@@ -103,12 +132,21 @@
       </w:r>
     </w:p>
     <w:p>
+      <w:pPr>
+        <w:spacing w:after="0"/>
+      </w:pPr>
       <w:r>
         <w:br w:type="page"/>
       </w:r>
     </w:p>
     <w:p>
-      <w:r>
+      <w:pPr>
+        <w:spacing w:after="0"/>
+      </w:pPr>
+      <w:r>
+        <w:rPr>
+          <w:noProof/>
+        </w:rPr>
         <w:lastRenderedPageBreak/>
         <w:drawing>
           <wp:inline distT="0" distB="0" distL="0" distR="0" wp14:anchorId="4C6BFA15" wp14:editId="4699356F">
@@ -147,12 +185,159 @@
         </w:drawing>
       </w:r>
     </w:p>
-    <w:p/>
-    <w:p/>
-    <w:p/>
-    <w:p/>
-    <w:p/>
-    <w:p/>
+    <w:p>
+      <w:pPr>
+        <w:spacing w:after="0"/>
+      </w:pPr>
+    </w:p>
+    <w:p>
+      <w:pPr>
+        <w:spacing w:after="0"/>
+      </w:pPr>
+      <w:r>
+        <w:t>Como se hace en MySQL para que en una tabla convertir una PK en una FK de otra tabla:</w:t>
+      </w:r>
+    </w:p>
+    <w:p>
+      <w:pPr>
+        <w:spacing w:after="0"/>
+      </w:pPr>
+      <w:r>
+        <w:t xml:space="preserve">Por </w:t>
+      </w:r>
+      <w:r>
+        <w:t>ejemplo,</w:t>
+      </w:r>
+      <w:r>
+        <w:t xml:space="preserve"> en la tabla COMPRA CI es una FK de esta tabla y viene de la tabla CLIENTE donde es su PK.  Para esto escribimos </w:t>
+      </w:r>
+    </w:p>
+    <w:p>
+      <w:pPr>
+        <w:spacing w:after="0"/>
+        <w:rPr>
+          <w:lang w:val="en-US"/>
+        </w:rPr>
+      </w:pPr>
+      <w:r>
+        <w:rPr>
+          <w:lang w:val="en-US"/>
+        </w:rPr>
+        <w:t xml:space="preserve">ALTER TABLE COMPRA ADD FOREIGN KEY(CI) REFERENCES CLIENTE(CI); </w:t>
+      </w:r>
+    </w:p>
+    <w:p>
+      <w:pPr>
+        <w:spacing w:after="0"/>
+      </w:pPr>
+      <w:r>
+        <w:t>En la misma table C</w:t>
+      </w:r>
+      <w:r>
+        <w:t>OMPRA COD_PRODUCTO es FK y viene de la tabla PRODUCTO donde es PK</w:t>
+      </w:r>
+    </w:p>
+    <w:p>
+      <w:pPr>
+        <w:spacing w:after="0"/>
+      </w:pPr>
+      <w:r>
+        <w:t>Escribimos</w:t>
+      </w:r>
+    </w:p>
+    <w:p>
+      <w:pPr>
+        <w:spacing w:after="0"/>
+        <w:rPr>
+          <w:lang w:val="en-US"/>
+        </w:rPr>
+      </w:pPr>
+      <w:r>
+        <w:rPr>
+          <w:lang w:val="en-US"/>
+        </w:rPr>
+        <w:t xml:space="preserve">ALTER TABLE COMPRA ADD FOREIGN KEY(COD_PRODUCTO) REFERENCES PRODUCTO(COD_PRODUCTO); </w:t>
+      </w:r>
+    </w:p>
+    <w:p>
+      <w:pPr>
+        <w:spacing w:after="0"/>
+        <w:rPr>
+          <w:lang w:val="en-US"/>
+        </w:rPr>
+      </w:pPr>
+    </w:p>
+    <w:p>
+      <w:pPr>
+        <w:spacing w:after="0"/>
+      </w:pPr>
+      <w:r>
+        <w:t>Para la table PROVEE ten</w:t>
+      </w:r>
+      <w:r>
+        <w:t>emos 2 FK de otras tablas:</w:t>
+      </w:r>
+    </w:p>
+    <w:p>
+      <w:pPr>
+        <w:spacing w:after="0"/>
+        <w:rPr>
+          <w:lang w:val="en-US"/>
+        </w:rPr>
+      </w:pPr>
+      <w:r>
+        <w:rPr>
+          <w:lang w:val="en-US"/>
+        </w:rPr>
+        <w:t>ALTER TABLE PROVEE ADD FOREIGN KEY(ID_PROVEEDOR) REFERENCES PROVEEDOR(ID_PROVEEDOR);</w:t>
+      </w:r>
+    </w:p>
+    <w:p>
+      <w:pPr>
+        <w:spacing w:after="0"/>
+        <w:rPr>
+          <w:lang w:val="en-US"/>
+        </w:rPr>
+      </w:pPr>
+      <w:r>
+        <w:rPr>
+          <w:lang w:val="en-US"/>
+        </w:rPr>
+        <w:t>ALTER TABLE PROVEE ADD FOREIGN KEY(COD_PRODUCTO) REFERENCES PRODUCTO(COD_PRODUCTO);</w:t>
+      </w:r>
+    </w:p>
+    <w:p>
+      <w:pPr>
+        <w:spacing w:after="0"/>
+        <w:rPr>
+          <w:lang w:val="en-US"/>
+        </w:rPr>
+      </w:pPr>
+    </w:p>
+    <w:p>
+      <w:pPr>
+        <w:spacing w:after="0"/>
+        <w:rPr>
+          <w:lang w:val="en-US"/>
+        </w:rPr>
+      </w:pPr>
+    </w:p>
+    <w:p>
+      <w:pPr>
+        <w:spacing w:after="0"/>
+        <w:rPr>
+          <w:lang w:val="en-US"/>
+        </w:rPr>
+      </w:pPr>
+    </w:p>
+    <w:p>
+      <w:pPr>
+        <w:spacing w:after="0"/>
+        <w:rPr>
+          <w:lang w:val="en-US"/>
+        </w:rPr>
+      </w:pPr>
+    </w:p>
     <w:sectPr>
       <w:headerReference w:type="default" r:id="rId10"/>
       <w:footerReference w:type="default" r:id="rId11"/>
@@ -305,33 +490,11 @@
         <w:lang w:val="en-US"/>
       </w:rPr>
     </w:pPr>
-    <w:proofErr w:type="spellStart"/>
     <w:r>
       <w:rPr>
         <w:lang w:val="en-US"/>
       </w:rPr>
-      <w:t>Curso</w:t>
-    </w:r>
-    <w:proofErr w:type="spellEnd"/>
-    <w:r>
-      <w:rPr>
-        <w:lang w:val="en-US"/>
-      </w:rPr>
-      <w:t xml:space="preserve"> </w:t>
-    </w:r>
-    <w:proofErr w:type="spellStart"/>
-    <w:r>
-      <w:rPr>
-        <w:lang w:val="en-US"/>
-      </w:rPr>
-      <w:t>rápido</w:t>
-    </w:r>
-    <w:proofErr w:type="spellEnd"/>
-    <w:r>
-      <w:rPr>
-        <w:lang w:val="en-US"/>
-      </w:rPr>
-      <w:t xml:space="preserve"> de SQL</w:t>
+      <w:t>Curso rápido de SQL</w:t>
     </w:r>
   </w:p>
   <w:p>

</xml_diff>

<commit_message>
agregada presentacion de disenio bases de datos
</commit_message>
<xml_diff>
--- a/Curso rápido de SQL.docx
+++ b/Curso rápido de SQL.docx
@@ -52,7 +52,13 @@
                     <pic:cNvPicPr/>
                   </pic:nvPicPr>
                   <pic:blipFill>
-                    <a:blip r:embed="rId7"/>
+                    <a:blip r:embed="rId7" cstate="email">
+                      <a:extLst>
+                        <a:ext uri="{28A0092B-C50C-407E-A947-70E740481C1C}">
+                          <a14:useLocalDpi xmlns:a14="http://schemas.microsoft.com/office/drawing/2010/main"/>
+                        </a:ext>
+                      </a:extLst>
+                    </a:blip>
                     <a:stretch>
                       <a:fillRect/>
                     </a:stretch>
@@ -110,7 +116,13 @@
                     <pic:cNvPicPr/>
                   </pic:nvPicPr>
                   <pic:blipFill>
-                    <a:blip r:embed="rId8"/>
+                    <a:blip r:embed="rId8" cstate="email">
+                      <a:extLst>
+                        <a:ext uri="{28A0092B-C50C-407E-A947-70E740481C1C}">
+                          <a14:useLocalDpi xmlns:a14="http://schemas.microsoft.com/office/drawing/2010/main"/>
+                        </a:ext>
+                      </a:extLst>
+                    </a:blip>
                     <a:stretch>
                       <a:fillRect/>
                     </a:stretch>
@@ -164,7 +176,13 @@
                     <pic:cNvPicPr/>
                   </pic:nvPicPr>
                   <pic:blipFill>
-                    <a:blip r:embed="rId9"/>
+                    <a:blip r:embed="rId9" cstate="email">
+                      <a:extLst>
+                        <a:ext uri="{28A0092B-C50C-407E-A947-70E740481C1C}">
+                          <a14:useLocalDpi xmlns:a14="http://schemas.microsoft.com/office/drawing/2010/main"/>
+                        </a:ext>
+                      </a:extLst>
+                    </a:blip>
                     <a:stretch>
                       <a:fillRect/>
                     </a:stretch>
@@ -318,6 +336,102 @@
       <w:pPr>
         <w:spacing w:after="0"/>
         <w:rPr>
+          <w:b/>
+          <w:bCs/>
+          <w:lang w:val="en-US"/>
+        </w:rPr>
+      </w:pPr>
+      <w:r>
+        <w:rPr>
+          <w:b/>
+          <w:bCs/>
+          <w:lang w:val="en-US"/>
+        </w:rPr>
+        <w:t>Consultas SQL:</w:t>
+      </w:r>
+    </w:p>
+    <w:p>
+      <w:pPr>
+        <w:spacing w:after="0"/>
+        <w:rPr>
+          <w:lang w:val="en-US"/>
+        </w:rPr>
+      </w:pPr>
+    </w:p>
+    <w:p>
+      <w:pPr>
+        <w:spacing w:after="0"/>
+        <w:rPr>
+          <w:lang w:val="en-US"/>
+        </w:rPr>
+      </w:pPr>
+      <w:r>
+        <w:rPr>
+          <w:lang w:val="en-US"/>
+        </w:rPr>
+        <w:drawing>
+          <wp:inline distT="0" distB="0" distL="0" distR="0" wp14:anchorId="24C5477D" wp14:editId="752EAC48">
+            <wp:extent cx="5731510" cy="2819400"/>
+            <wp:effectExtent l="0" t="0" r="2540" b="0"/>
+            <wp:docPr id="4" name="Picture 4"/>
+            <wp:cNvGraphicFramePr>
+              <a:graphicFrameLocks xmlns:a="http://schemas.openxmlformats.org/drawingml/2006/main" noChangeAspect="1"/>
+            </wp:cNvGraphicFramePr>
+            <a:graphic xmlns:a="http://schemas.openxmlformats.org/drawingml/2006/main">
+              <a:graphicData uri="http://schemas.openxmlformats.org/drawingml/2006/picture">
+                <pic:pic xmlns:pic="http://schemas.openxmlformats.org/drawingml/2006/picture">
+                  <pic:nvPicPr>
+                    <pic:cNvPr id="1" name=""/>
+                    <pic:cNvPicPr/>
+                  </pic:nvPicPr>
+                  <pic:blipFill>
+                    <a:blip r:embed="rId10" cstate="email">
+                      <a:extLst>
+                        <a:ext uri="{28A0092B-C50C-407E-A947-70E740481C1C}">
+                          <a14:useLocalDpi xmlns:a14="http://schemas.microsoft.com/office/drawing/2010/main"/>
+                        </a:ext>
+                      </a:extLst>
+                    </a:blip>
+                    <a:stretch>
+                      <a:fillRect/>
+                    </a:stretch>
+                  </pic:blipFill>
+                  <pic:spPr>
+                    <a:xfrm>
+                      <a:off x="0" y="0"/>
+                      <a:ext cx="5731510" cy="2819400"/>
+                    </a:xfrm>
+                    <a:prstGeom prst="rect">
+                      <a:avLst/>
+                    </a:prstGeom>
+                  </pic:spPr>
+                </pic:pic>
+              </a:graphicData>
+            </a:graphic>
+          </wp:inline>
+        </w:drawing>
+      </w:r>
+    </w:p>
+    <w:p>
+      <w:pPr>
+        <w:spacing w:after="0"/>
+        <w:rPr>
+          <w:lang w:val="en-US"/>
+        </w:rPr>
+      </w:pPr>
+    </w:p>
+    <w:p>
+      <w:pPr>
+        <w:spacing w:after="0"/>
+        <w:rPr>
+          <w:lang w:val="en-US"/>
+        </w:rPr>
+      </w:pPr>
+    </w:p>
+    <w:p>
+      <w:pPr>
+        <w:spacing w:after="0"/>
+        <w:rPr>
           <w:lang w:val="en-US"/>
         </w:rPr>
       </w:pPr>
@@ -339,8 +453,8 @@
       </w:pPr>
     </w:p>
     <w:sectPr>
-      <w:headerReference w:type="default" r:id="rId10"/>
-      <w:footerReference w:type="default" r:id="rId11"/>
+      <w:headerReference w:type="default" r:id="rId11"/>
+      <w:footerReference w:type="default" r:id="rId12"/>
       <w:pgSz w:w="11906" w:h="16838"/>
       <w:pgMar w:top="1440" w:right="1440" w:bottom="1440" w:left="1440" w:header="708" w:footer="708" w:gutter="0"/>
       <w:cols w:space="708"/>
@@ -490,11 +604,33 @@
         <w:lang w:val="en-US"/>
       </w:rPr>
     </w:pPr>
+    <w:proofErr w:type="spellStart"/>
     <w:r>
       <w:rPr>
         <w:lang w:val="en-US"/>
       </w:rPr>
-      <w:t>Curso rápido de SQL</w:t>
+      <w:t>Curso</w:t>
+    </w:r>
+    <w:proofErr w:type="spellEnd"/>
+    <w:r>
+      <w:rPr>
+        <w:lang w:val="en-US"/>
+      </w:rPr>
+      <w:t xml:space="preserve"> </w:t>
+    </w:r>
+    <w:proofErr w:type="spellStart"/>
+    <w:r>
+      <w:rPr>
+        <w:lang w:val="en-US"/>
+      </w:rPr>
+      <w:t>rápido</w:t>
+    </w:r>
+    <w:proofErr w:type="spellEnd"/>
+    <w:r>
+      <w:rPr>
+        <w:lang w:val="en-US"/>
+      </w:rPr>
+      <w:t xml:space="preserve"> de SQL</w:t>
     </w:r>
   </w:p>
   <w:p>

</xml_diff>

<commit_message>
Hasta el capitulo 13
</commit_message>
<xml_diff>
--- a/Curso rápido de SQL.docx
+++ b/Curso rápido de SQL.docx
@@ -1,6 +1,6 @@
 
 <file path=word/document.xml><?xml version="1.0" encoding="utf-8"?>
-<w:document xmlns:wpc="http://schemas.microsoft.com/office/word/2010/wordprocessingCanvas" xmlns:cx="http://schemas.microsoft.com/office/drawing/2014/chartex" xmlns:cx1="http://schemas.microsoft.com/office/drawing/2015/9/8/chartex" xmlns:cx2="http://schemas.microsoft.com/office/drawing/2015/10/21/chartex" xmlns:cx3="http://schemas.microsoft.com/office/drawing/2016/5/9/chartex" xmlns:cx4="http://schemas.microsoft.com/office/drawing/2016/5/10/chartex" xmlns:cx5="http://schemas.microsoft.com/office/drawing/2016/5/11/chartex" xmlns:cx6="http://schemas.microsoft.com/office/drawing/2016/5/12/chartex" xmlns:cx7="http://schemas.microsoft.com/office/drawing/2016/5/13/chartex" xmlns:cx8="http://schemas.microsoft.com/office/drawing/2016/5/14/chartex" xmlns:mc="http://schemas.openxmlformats.org/markup-compatibility/2006" xmlns:aink="http://schemas.microsoft.com/office/drawing/2016/ink" xmlns:am3d="http://schemas.microsoft.com/office/drawing/2017/model3d" xmlns:o="urn:schemas-microsoft-com:office:office" xmlns:r="http://schemas.openxmlformats.org/officeDocument/2006/relationships" xmlns:m="http://schemas.openxmlformats.org/officeDocument/2006/math" xmlns:v="urn:schemas-microsoft-com:vml" xmlns:wp14="http://schemas.microsoft.com/office/word/2010/wordprocessingDrawing" xmlns:wp="http://schemas.openxmlformats.org/drawingml/2006/wordprocessingDrawing" xmlns:w10="urn:schemas-microsoft-com:office:word" xmlns:w="http://schemas.openxmlformats.org/wordprocessingml/2006/main" xmlns:w14="http://schemas.microsoft.com/office/word/2010/wordml" xmlns:w15="http://schemas.microsoft.com/office/word/2012/wordml" xmlns:w16cex="http://schemas.microsoft.com/office/word/2018/wordml/cex" xmlns:w16cid="http://schemas.microsoft.com/office/word/2016/wordml/cid" xmlns:w16="http://schemas.microsoft.com/office/word/2018/wordml" xmlns:w16sdtdh="http://schemas.microsoft.com/office/word/2020/wordml/sdtdatahash" xmlns:w16se="http://schemas.microsoft.com/office/word/2015/wordml/symex" xmlns:wpg="http://schemas.microsoft.com/office/word/2010/wordprocessingGroup" xmlns:wpi="http://schemas.microsoft.com/office/word/2010/wordprocessingInk" xmlns:wne="http://schemas.microsoft.com/office/word/2006/wordml" xmlns:wps="http://schemas.microsoft.com/office/word/2010/wordprocessingShape" mc:Ignorable="w14 w15 w16se w16cid w16 w16cex w16sdtdh wp14">
+<w:document xmlns:wpc="http://schemas.microsoft.com/office/word/2010/wordprocessingCanvas" xmlns:cx="http://schemas.microsoft.com/office/drawing/2014/chartex" xmlns:cx1="http://schemas.microsoft.com/office/drawing/2015/9/8/chartex" xmlns:cx2="http://schemas.microsoft.com/office/drawing/2015/10/21/chartex" xmlns:cx3="http://schemas.microsoft.com/office/drawing/2016/5/9/chartex" xmlns:cx4="http://schemas.microsoft.com/office/drawing/2016/5/10/chartex" xmlns:cx5="http://schemas.microsoft.com/office/drawing/2016/5/11/chartex" xmlns:cx6="http://schemas.microsoft.com/office/drawing/2016/5/12/chartex" xmlns:cx7="http://schemas.microsoft.com/office/drawing/2016/5/13/chartex" xmlns:cx8="http://schemas.microsoft.com/office/drawing/2016/5/14/chartex" xmlns:mc="http://schemas.openxmlformats.org/markup-compatibility/2006" xmlns:aink="http://schemas.microsoft.com/office/drawing/2016/ink" xmlns:am3d="http://schemas.microsoft.com/office/drawing/2017/model3d" xmlns:o="urn:schemas-microsoft-com:office:office" xmlns:oel="http://schemas.microsoft.com/office/2019/extlst" xmlns:r="http://schemas.openxmlformats.org/officeDocument/2006/relationships" xmlns:m="http://schemas.openxmlformats.org/officeDocument/2006/math" xmlns:v="urn:schemas-microsoft-com:vml" xmlns:wp14="http://schemas.microsoft.com/office/word/2010/wordprocessingDrawing" xmlns:wp="http://schemas.openxmlformats.org/drawingml/2006/wordprocessingDrawing" xmlns:w10="urn:schemas-microsoft-com:office:word" xmlns:w="http://schemas.openxmlformats.org/wordprocessingml/2006/main" xmlns:w14="http://schemas.microsoft.com/office/word/2010/wordml" xmlns:w15="http://schemas.microsoft.com/office/word/2012/wordml" xmlns:w16cex="http://schemas.microsoft.com/office/word/2018/wordml/cex" xmlns:w16cid="http://schemas.microsoft.com/office/word/2016/wordml/cid" xmlns:w16="http://schemas.microsoft.com/office/word/2018/wordml" xmlns:w16sdtdh="http://schemas.microsoft.com/office/word/2020/wordml/sdtdatahash" xmlns:w16se="http://schemas.microsoft.com/office/word/2015/wordml/symex" xmlns:wpg="http://schemas.microsoft.com/office/word/2010/wordprocessingGroup" xmlns:wpi="http://schemas.microsoft.com/office/word/2010/wordprocessingInk" xmlns:wne="http://schemas.microsoft.com/office/word/2006/wordml" xmlns:wps="http://schemas.microsoft.com/office/word/2010/wordprocessingShape" mc:Ignorable="w14 w15 w16se w16cid w16 w16cex w16sdtdh wp14">
   <w:body>
     <w:p>
       <w:pPr>
@@ -233,14 +233,8 @@
     <w:p>
       <w:pPr>
         <w:spacing w:after="0"/>
-        <w:rPr>
-          <w:lang w:val="en-US"/>
-        </w:rPr>
-      </w:pPr>
-      <w:r>
-        <w:rPr>
-          <w:lang w:val="en-US"/>
-        </w:rPr>
+      </w:pPr>
+      <w:r>
         <w:t xml:space="preserve">ALTER TABLE COMPRA ADD FOREIGN KEY(CI) REFERENCES CLIENTE(CI); </w:t>
       </w:r>
     </w:p>
@@ -266,23 +260,14 @@
     <w:p>
       <w:pPr>
         <w:spacing w:after="0"/>
-        <w:rPr>
-          <w:lang w:val="en-US"/>
-        </w:rPr>
-      </w:pPr>
-      <w:r>
-        <w:rPr>
-          <w:lang w:val="en-US"/>
-        </w:rPr>
+      </w:pPr>
+      <w:r>
         <w:t xml:space="preserve">ALTER TABLE COMPRA ADD FOREIGN KEY(COD_PRODUCTO) REFERENCES PRODUCTO(COD_PRODUCTO); </w:t>
       </w:r>
     </w:p>
     <w:p>
       <w:pPr>
         <w:spacing w:after="0"/>
-        <w:rPr>
-          <w:lang w:val="en-US"/>
-        </w:rPr>
       </w:pPr>
     </w:p>
     <w:p>
@@ -367,6 +352,7 @@
       </w:pPr>
       <w:r>
         <w:rPr>
+          <w:noProof/>
           <w:lang w:val="en-US"/>
         </w:rPr>
         <w:drawing>
@@ -427,6 +413,119 @@
           <w:lang w:val="en-US"/>
         </w:rPr>
       </w:pPr>
+      <w:r>
+        <w:rPr>
+          <w:lang w:val="en-US"/>
+        </w:rPr>
+        <w:lastRenderedPageBreak/>
+        <w:drawing>
+          <wp:inline distT="0" distB="0" distL="0" distR="0" wp14:anchorId="5AF2C19D" wp14:editId="5C95967C">
+            <wp:extent cx="4374490" cy="2214386"/>
+            <wp:effectExtent l="0" t="0" r="7620" b="0"/>
+            <wp:docPr id="5" name="Picture 5"/>
+            <wp:cNvGraphicFramePr>
+              <a:graphicFrameLocks xmlns:a="http://schemas.openxmlformats.org/drawingml/2006/main" noChangeAspect="1"/>
+            </wp:cNvGraphicFramePr>
+            <a:graphic xmlns:a="http://schemas.openxmlformats.org/drawingml/2006/main">
+              <a:graphicData uri="http://schemas.openxmlformats.org/drawingml/2006/picture">
+                <pic:pic xmlns:pic="http://schemas.openxmlformats.org/drawingml/2006/picture">
+                  <pic:nvPicPr>
+                    <pic:cNvPr id="1" name=""/>
+                    <pic:cNvPicPr/>
+                  </pic:nvPicPr>
+                  <pic:blipFill>
+                    <a:blip r:embed="rId11"/>
+                    <a:stretch>
+                      <a:fillRect/>
+                    </a:stretch>
+                  </pic:blipFill>
+                  <pic:spPr>
+                    <a:xfrm>
+                      <a:off x="0" y="0"/>
+                      <a:ext cx="4382008" cy="2218192"/>
+                    </a:xfrm>
+                    <a:prstGeom prst="rect">
+                      <a:avLst/>
+                    </a:prstGeom>
+                  </pic:spPr>
+                </pic:pic>
+              </a:graphicData>
+            </a:graphic>
+          </wp:inline>
+        </w:drawing>
+      </w:r>
+    </w:p>
+    <w:p>
+      <w:pPr>
+        <w:spacing w:after="0"/>
+        <w:rPr>
+          <w:lang w:val="en-US"/>
+        </w:rPr>
+      </w:pPr>
+    </w:p>
+    <w:p>
+      <w:pPr>
+        <w:spacing w:after="0"/>
+        <w:rPr>
+          <w:lang w:val="en-US"/>
+        </w:rPr>
+      </w:pPr>
+      <w:r>
+        <w:rPr>
+          <w:lang w:val="en-US"/>
+        </w:rPr>
+        <w:drawing>
+          <wp:inline distT="0" distB="0" distL="0" distR="0" wp14:anchorId="37758935" wp14:editId="22EAD0B7">
+            <wp:extent cx="4389120" cy="1817210"/>
+            <wp:effectExtent l="0" t="0" r="0" b="0"/>
+            <wp:docPr id="6" name="Picture 6"/>
+            <wp:cNvGraphicFramePr>
+              <a:graphicFrameLocks xmlns:a="http://schemas.openxmlformats.org/drawingml/2006/main" noChangeAspect="1"/>
+            </wp:cNvGraphicFramePr>
+            <a:graphic xmlns:a="http://schemas.openxmlformats.org/drawingml/2006/main">
+              <a:graphicData uri="http://schemas.openxmlformats.org/drawingml/2006/picture">
+                <pic:pic xmlns:pic="http://schemas.openxmlformats.org/drawingml/2006/picture">
+                  <pic:nvPicPr>
+                    <pic:cNvPr id="1" name=""/>
+                    <pic:cNvPicPr/>
+                  </pic:nvPicPr>
+                  <pic:blipFill>
+                    <a:blip r:embed="rId12"/>
+                    <a:stretch>
+                      <a:fillRect/>
+                    </a:stretch>
+                  </pic:blipFill>
+                  <pic:spPr>
+                    <a:xfrm>
+                      <a:off x="0" y="0"/>
+                      <a:ext cx="4400272" cy="1821827"/>
+                    </a:xfrm>
+                    <a:prstGeom prst="rect">
+                      <a:avLst/>
+                    </a:prstGeom>
+                  </pic:spPr>
+                </pic:pic>
+              </a:graphicData>
+            </a:graphic>
+          </wp:inline>
+        </w:drawing>
+      </w:r>
+    </w:p>
+    <w:p>
+      <w:pPr>
+        <w:spacing w:after="0"/>
+        <w:rPr>
+          <w:lang w:val="en-US"/>
+        </w:rPr>
+      </w:pPr>
+    </w:p>
+    <w:p>
+      <w:pPr>
+        <w:spacing w:after="0"/>
+        <w:rPr>
+          <w:lang w:val="en-US"/>
+        </w:rPr>
+      </w:pPr>
     </w:p>
     <w:p>
       <w:pPr>
@@ -453,8 +552,8 @@
       </w:pPr>
     </w:p>
     <w:sectPr>
-      <w:headerReference w:type="default" r:id="rId11"/>
-      <w:footerReference w:type="default" r:id="rId12"/>
+      <w:headerReference w:type="default" r:id="rId13"/>
+      <w:footerReference w:type="default" r:id="rId14"/>
       <w:pgSz w:w="11906" w:h="16838"/>
       <w:pgMar w:top="1440" w:right="1440" w:bottom="1440" w:left="1440" w:header="708" w:footer="708" w:gutter="0"/>
       <w:cols w:space="708"/>
@@ -465,7 +564,7 @@
 </file>
 
 <file path=word/endnotes.xml><?xml version="1.0" encoding="utf-8"?>
-<w:endnotes xmlns:wpc="http://schemas.microsoft.com/office/word/2010/wordprocessingCanvas" xmlns:cx="http://schemas.microsoft.com/office/drawing/2014/chartex" xmlns:cx1="http://schemas.microsoft.com/office/drawing/2015/9/8/chartex" xmlns:cx2="http://schemas.microsoft.com/office/drawing/2015/10/21/chartex" xmlns:cx3="http://schemas.microsoft.com/office/drawing/2016/5/9/chartex" xmlns:cx4="http://schemas.microsoft.com/office/drawing/2016/5/10/chartex" xmlns:cx5="http://schemas.microsoft.com/office/drawing/2016/5/11/chartex" xmlns:cx6="http://schemas.microsoft.com/office/drawing/2016/5/12/chartex" xmlns:cx7="http://schemas.microsoft.com/office/drawing/2016/5/13/chartex" xmlns:cx8="http://schemas.microsoft.com/office/drawing/2016/5/14/chartex" xmlns:mc="http://schemas.openxmlformats.org/markup-compatibility/2006" xmlns:aink="http://schemas.microsoft.com/office/drawing/2016/ink" xmlns:am3d="http://schemas.microsoft.com/office/drawing/2017/model3d" xmlns:o="urn:schemas-microsoft-com:office:office" xmlns:r="http://schemas.openxmlformats.org/officeDocument/2006/relationships" xmlns:m="http://schemas.openxmlformats.org/officeDocument/2006/math" xmlns:v="urn:schemas-microsoft-com:vml" xmlns:wp14="http://schemas.microsoft.com/office/word/2010/wordprocessingDrawing" xmlns:wp="http://schemas.openxmlformats.org/drawingml/2006/wordprocessingDrawing" xmlns:w10="urn:schemas-microsoft-com:office:word" xmlns:w="http://schemas.openxmlformats.org/wordprocessingml/2006/main" xmlns:w14="http://schemas.microsoft.com/office/word/2010/wordml" xmlns:w15="http://schemas.microsoft.com/office/word/2012/wordml" xmlns:w16cex="http://schemas.microsoft.com/office/word/2018/wordml/cex" xmlns:w16cid="http://schemas.microsoft.com/office/word/2016/wordml/cid" xmlns:w16="http://schemas.microsoft.com/office/word/2018/wordml" xmlns:w16sdtdh="http://schemas.microsoft.com/office/word/2020/wordml/sdtdatahash" xmlns:w16se="http://schemas.microsoft.com/office/word/2015/wordml/symex" xmlns:wpg="http://schemas.microsoft.com/office/word/2010/wordprocessingGroup" xmlns:wpi="http://schemas.microsoft.com/office/word/2010/wordprocessingInk" xmlns:wne="http://schemas.microsoft.com/office/word/2006/wordml" xmlns:wps="http://schemas.microsoft.com/office/word/2010/wordprocessingShape" mc:Ignorable="w14 w15 w16se w16cid w16 w16cex w16sdtdh wp14">
+<w:endnotes xmlns:wpc="http://schemas.microsoft.com/office/word/2010/wordprocessingCanvas" xmlns:cx="http://schemas.microsoft.com/office/drawing/2014/chartex" xmlns:cx1="http://schemas.microsoft.com/office/drawing/2015/9/8/chartex" xmlns:cx2="http://schemas.microsoft.com/office/drawing/2015/10/21/chartex" xmlns:cx3="http://schemas.microsoft.com/office/drawing/2016/5/9/chartex" xmlns:cx4="http://schemas.microsoft.com/office/drawing/2016/5/10/chartex" xmlns:cx5="http://schemas.microsoft.com/office/drawing/2016/5/11/chartex" xmlns:cx6="http://schemas.microsoft.com/office/drawing/2016/5/12/chartex" xmlns:cx7="http://schemas.microsoft.com/office/drawing/2016/5/13/chartex" xmlns:cx8="http://schemas.microsoft.com/office/drawing/2016/5/14/chartex" xmlns:mc="http://schemas.openxmlformats.org/markup-compatibility/2006" xmlns:aink="http://schemas.microsoft.com/office/drawing/2016/ink" xmlns:am3d="http://schemas.microsoft.com/office/drawing/2017/model3d" xmlns:o="urn:schemas-microsoft-com:office:office" xmlns:oel="http://schemas.microsoft.com/office/2019/extlst" xmlns:r="http://schemas.openxmlformats.org/officeDocument/2006/relationships" xmlns:m="http://schemas.openxmlformats.org/officeDocument/2006/math" xmlns:v="urn:schemas-microsoft-com:vml" xmlns:wp14="http://schemas.microsoft.com/office/word/2010/wordprocessingDrawing" xmlns:wp="http://schemas.openxmlformats.org/drawingml/2006/wordprocessingDrawing" xmlns:w10="urn:schemas-microsoft-com:office:word" xmlns:w="http://schemas.openxmlformats.org/wordprocessingml/2006/main" xmlns:w14="http://schemas.microsoft.com/office/word/2010/wordml" xmlns:w15="http://schemas.microsoft.com/office/word/2012/wordml" xmlns:w16cex="http://schemas.microsoft.com/office/word/2018/wordml/cex" xmlns:w16cid="http://schemas.microsoft.com/office/word/2016/wordml/cid" xmlns:w16="http://schemas.microsoft.com/office/word/2018/wordml" xmlns:w16sdtdh="http://schemas.microsoft.com/office/word/2020/wordml/sdtdatahash" xmlns:w16se="http://schemas.microsoft.com/office/word/2015/wordml/symex" xmlns:wpg="http://schemas.microsoft.com/office/word/2010/wordprocessingGroup" xmlns:wpi="http://schemas.microsoft.com/office/word/2010/wordprocessingInk" xmlns:wne="http://schemas.microsoft.com/office/word/2006/wordml" xmlns:wps="http://schemas.microsoft.com/office/word/2010/wordprocessingShape" mc:Ignorable="w14 w15 w16se w16cid w16 w16cex w16sdtdh wp14">
   <w:endnote w:type="separator" w:id="-1">
     <w:p>
       <w:pPr>
@@ -490,7 +589,7 @@
 </file>
 
 <file path=word/footer1.xml><?xml version="1.0" encoding="utf-8"?>
-<w:ftr xmlns:wpc="http://schemas.microsoft.com/office/word/2010/wordprocessingCanvas" xmlns:cx="http://schemas.microsoft.com/office/drawing/2014/chartex" xmlns:cx1="http://schemas.microsoft.com/office/drawing/2015/9/8/chartex" xmlns:cx2="http://schemas.microsoft.com/office/drawing/2015/10/21/chartex" xmlns:cx3="http://schemas.microsoft.com/office/drawing/2016/5/9/chartex" xmlns:cx4="http://schemas.microsoft.com/office/drawing/2016/5/10/chartex" xmlns:cx5="http://schemas.microsoft.com/office/drawing/2016/5/11/chartex" xmlns:cx6="http://schemas.microsoft.com/office/drawing/2016/5/12/chartex" xmlns:cx7="http://schemas.microsoft.com/office/drawing/2016/5/13/chartex" xmlns:cx8="http://schemas.microsoft.com/office/drawing/2016/5/14/chartex" xmlns:mc="http://schemas.openxmlformats.org/markup-compatibility/2006" xmlns:aink="http://schemas.microsoft.com/office/drawing/2016/ink" xmlns:am3d="http://schemas.microsoft.com/office/drawing/2017/model3d" xmlns:o="urn:schemas-microsoft-com:office:office" xmlns:r="http://schemas.openxmlformats.org/officeDocument/2006/relationships" xmlns:m="http://schemas.openxmlformats.org/officeDocument/2006/math" xmlns:v="urn:schemas-microsoft-com:vml" xmlns:wp14="http://schemas.microsoft.com/office/word/2010/wordprocessingDrawing" xmlns:wp="http://schemas.openxmlformats.org/drawingml/2006/wordprocessingDrawing" xmlns:w10="urn:schemas-microsoft-com:office:word" xmlns:w="http://schemas.openxmlformats.org/wordprocessingml/2006/main" xmlns:w14="http://schemas.microsoft.com/office/word/2010/wordml" xmlns:w15="http://schemas.microsoft.com/office/word/2012/wordml" xmlns:w16cex="http://schemas.microsoft.com/office/word/2018/wordml/cex" xmlns:w16cid="http://schemas.microsoft.com/office/word/2016/wordml/cid" xmlns:w16="http://schemas.microsoft.com/office/word/2018/wordml" xmlns:w16sdtdh="http://schemas.microsoft.com/office/word/2020/wordml/sdtdatahash" xmlns:w16se="http://schemas.microsoft.com/office/word/2015/wordml/symex" xmlns:wpg="http://schemas.microsoft.com/office/word/2010/wordprocessingGroup" xmlns:wpi="http://schemas.microsoft.com/office/word/2010/wordprocessingInk" xmlns:wne="http://schemas.microsoft.com/office/word/2006/wordml" xmlns:wps="http://schemas.microsoft.com/office/word/2010/wordprocessingShape" mc:Ignorable="w14 w15 w16se w16cid w16 w16cex w16sdtdh wp14">
+<w:ftr xmlns:wpc="http://schemas.microsoft.com/office/word/2010/wordprocessingCanvas" xmlns:cx="http://schemas.microsoft.com/office/drawing/2014/chartex" xmlns:cx1="http://schemas.microsoft.com/office/drawing/2015/9/8/chartex" xmlns:cx2="http://schemas.microsoft.com/office/drawing/2015/10/21/chartex" xmlns:cx3="http://schemas.microsoft.com/office/drawing/2016/5/9/chartex" xmlns:cx4="http://schemas.microsoft.com/office/drawing/2016/5/10/chartex" xmlns:cx5="http://schemas.microsoft.com/office/drawing/2016/5/11/chartex" xmlns:cx6="http://schemas.microsoft.com/office/drawing/2016/5/12/chartex" xmlns:cx7="http://schemas.microsoft.com/office/drawing/2016/5/13/chartex" xmlns:cx8="http://schemas.microsoft.com/office/drawing/2016/5/14/chartex" xmlns:mc="http://schemas.openxmlformats.org/markup-compatibility/2006" xmlns:aink="http://schemas.microsoft.com/office/drawing/2016/ink" xmlns:am3d="http://schemas.microsoft.com/office/drawing/2017/model3d" xmlns:o="urn:schemas-microsoft-com:office:office" xmlns:oel="http://schemas.microsoft.com/office/2019/extlst" xmlns:r="http://schemas.openxmlformats.org/officeDocument/2006/relationships" xmlns:m="http://schemas.openxmlformats.org/officeDocument/2006/math" xmlns:v="urn:schemas-microsoft-com:vml" xmlns:wp14="http://schemas.microsoft.com/office/word/2010/wordprocessingDrawing" xmlns:wp="http://schemas.openxmlformats.org/drawingml/2006/wordprocessingDrawing" xmlns:w10="urn:schemas-microsoft-com:office:word" xmlns:w="http://schemas.openxmlformats.org/wordprocessingml/2006/main" xmlns:w14="http://schemas.microsoft.com/office/word/2010/wordml" xmlns:w15="http://schemas.microsoft.com/office/word/2012/wordml" xmlns:w16cex="http://schemas.microsoft.com/office/word/2018/wordml/cex" xmlns:w16cid="http://schemas.microsoft.com/office/word/2016/wordml/cid" xmlns:w16="http://schemas.microsoft.com/office/word/2018/wordml" xmlns:w16sdtdh="http://schemas.microsoft.com/office/word/2020/wordml/sdtdatahash" xmlns:w16se="http://schemas.microsoft.com/office/word/2015/wordml/symex" xmlns:wpg="http://schemas.microsoft.com/office/word/2010/wordprocessingGroup" xmlns:wpi="http://schemas.microsoft.com/office/word/2010/wordprocessingInk" xmlns:wne="http://schemas.microsoft.com/office/word/2006/wordml" xmlns:wps="http://schemas.microsoft.com/office/word/2010/wordprocessingShape" mc:Ignorable="w14 w15 w16se w16cid w16 w16cex w16sdtdh wp14">
   <w:sdt>
     <w:sdtPr>
       <w:id w:val="-1987926922"/>
@@ -568,7 +667,7 @@
 </file>
 
 <file path=word/footnotes.xml><?xml version="1.0" encoding="utf-8"?>
-<w:footnotes xmlns:wpc="http://schemas.microsoft.com/office/word/2010/wordprocessingCanvas" xmlns:cx="http://schemas.microsoft.com/office/drawing/2014/chartex" xmlns:cx1="http://schemas.microsoft.com/office/drawing/2015/9/8/chartex" xmlns:cx2="http://schemas.microsoft.com/office/drawing/2015/10/21/chartex" xmlns:cx3="http://schemas.microsoft.com/office/drawing/2016/5/9/chartex" xmlns:cx4="http://schemas.microsoft.com/office/drawing/2016/5/10/chartex" xmlns:cx5="http://schemas.microsoft.com/office/drawing/2016/5/11/chartex" xmlns:cx6="http://schemas.microsoft.com/office/drawing/2016/5/12/chartex" xmlns:cx7="http://schemas.microsoft.com/office/drawing/2016/5/13/chartex" xmlns:cx8="http://schemas.microsoft.com/office/drawing/2016/5/14/chartex" xmlns:mc="http://schemas.openxmlformats.org/markup-compatibility/2006" xmlns:aink="http://schemas.microsoft.com/office/drawing/2016/ink" xmlns:am3d="http://schemas.microsoft.com/office/drawing/2017/model3d" xmlns:o="urn:schemas-microsoft-com:office:office" xmlns:r="http://schemas.openxmlformats.org/officeDocument/2006/relationships" xmlns:m="http://schemas.openxmlformats.org/officeDocument/2006/math" xmlns:v="urn:schemas-microsoft-com:vml" xmlns:wp14="http://schemas.microsoft.com/office/word/2010/wordprocessingDrawing" xmlns:wp="http://schemas.openxmlformats.org/drawingml/2006/wordprocessingDrawing" xmlns:w10="urn:schemas-microsoft-com:office:word" xmlns:w="http://schemas.openxmlformats.org/wordprocessingml/2006/main" xmlns:w14="http://schemas.microsoft.com/office/word/2010/wordml" xmlns:w15="http://schemas.microsoft.com/office/word/2012/wordml" xmlns:w16cex="http://schemas.microsoft.com/office/word/2018/wordml/cex" xmlns:w16cid="http://schemas.microsoft.com/office/word/2016/wordml/cid" xmlns:w16="http://schemas.microsoft.com/office/word/2018/wordml" xmlns:w16sdtdh="http://schemas.microsoft.com/office/word/2020/wordml/sdtdatahash" xmlns:w16se="http://schemas.microsoft.com/office/word/2015/wordml/symex" xmlns:wpg="http://schemas.microsoft.com/office/word/2010/wordprocessingGroup" xmlns:wpi="http://schemas.microsoft.com/office/word/2010/wordprocessingInk" xmlns:wne="http://schemas.microsoft.com/office/word/2006/wordml" xmlns:wps="http://schemas.microsoft.com/office/word/2010/wordprocessingShape" mc:Ignorable="w14 w15 w16se w16cid w16 w16cex w16sdtdh wp14">
+<w:footnotes xmlns:wpc="http://schemas.microsoft.com/office/word/2010/wordprocessingCanvas" xmlns:cx="http://schemas.microsoft.com/office/drawing/2014/chartex" xmlns:cx1="http://schemas.microsoft.com/office/drawing/2015/9/8/chartex" xmlns:cx2="http://schemas.microsoft.com/office/drawing/2015/10/21/chartex" xmlns:cx3="http://schemas.microsoft.com/office/drawing/2016/5/9/chartex" xmlns:cx4="http://schemas.microsoft.com/office/drawing/2016/5/10/chartex" xmlns:cx5="http://schemas.microsoft.com/office/drawing/2016/5/11/chartex" xmlns:cx6="http://schemas.microsoft.com/office/drawing/2016/5/12/chartex" xmlns:cx7="http://schemas.microsoft.com/office/drawing/2016/5/13/chartex" xmlns:cx8="http://schemas.microsoft.com/office/drawing/2016/5/14/chartex" xmlns:mc="http://schemas.openxmlformats.org/markup-compatibility/2006" xmlns:aink="http://schemas.microsoft.com/office/drawing/2016/ink" xmlns:am3d="http://schemas.microsoft.com/office/drawing/2017/model3d" xmlns:o="urn:schemas-microsoft-com:office:office" xmlns:oel="http://schemas.microsoft.com/office/2019/extlst" xmlns:r="http://schemas.openxmlformats.org/officeDocument/2006/relationships" xmlns:m="http://schemas.openxmlformats.org/officeDocument/2006/math" xmlns:v="urn:schemas-microsoft-com:vml" xmlns:wp14="http://schemas.microsoft.com/office/word/2010/wordprocessingDrawing" xmlns:wp="http://schemas.openxmlformats.org/drawingml/2006/wordprocessingDrawing" xmlns:w10="urn:schemas-microsoft-com:office:word" xmlns:w="http://schemas.openxmlformats.org/wordprocessingml/2006/main" xmlns:w14="http://schemas.microsoft.com/office/word/2010/wordml" xmlns:w15="http://schemas.microsoft.com/office/word/2012/wordml" xmlns:w16cex="http://schemas.microsoft.com/office/word/2018/wordml/cex" xmlns:w16cid="http://schemas.microsoft.com/office/word/2016/wordml/cid" xmlns:w16="http://schemas.microsoft.com/office/word/2018/wordml" xmlns:w16sdtdh="http://schemas.microsoft.com/office/word/2020/wordml/sdtdatahash" xmlns:w16se="http://schemas.microsoft.com/office/word/2015/wordml/symex" xmlns:wpg="http://schemas.microsoft.com/office/word/2010/wordprocessingGroup" xmlns:wpi="http://schemas.microsoft.com/office/word/2010/wordprocessingInk" xmlns:wne="http://schemas.microsoft.com/office/word/2006/wordml" xmlns:wps="http://schemas.microsoft.com/office/word/2010/wordprocessingShape" mc:Ignorable="w14 w15 w16se w16cid w16 w16cex w16sdtdh wp14">
   <w:footnote w:type="separator" w:id="-1">
     <w:p>
       <w:pPr>
@@ -593,7 +692,7 @@
 </file>
 
 <file path=word/header1.xml><?xml version="1.0" encoding="utf-8"?>
-<w:hdr xmlns:wpc="http://schemas.microsoft.com/office/word/2010/wordprocessingCanvas" xmlns:cx="http://schemas.microsoft.com/office/drawing/2014/chartex" xmlns:cx1="http://schemas.microsoft.com/office/drawing/2015/9/8/chartex" xmlns:cx2="http://schemas.microsoft.com/office/drawing/2015/10/21/chartex" xmlns:cx3="http://schemas.microsoft.com/office/drawing/2016/5/9/chartex" xmlns:cx4="http://schemas.microsoft.com/office/drawing/2016/5/10/chartex" xmlns:cx5="http://schemas.microsoft.com/office/drawing/2016/5/11/chartex" xmlns:cx6="http://schemas.microsoft.com/office/drawing/2016/5/12/chartex" xmlns:cx7="http://schemas.microsoft.com/office/drawing/2016/5/13/chartex" xmlns:cx8="http://schemas.microsoft.com/office/drawing/2016/5/14/chartex" xmlns:mc="http://schemas.openxmlformats.org/markup-compatibility/2006" xmlns:aink="http://schemas.microsoft.com/office/drawing/2016/ink" xmlns:am3d="http://schemas.microsoft.com/office/drawing/2017/model3d" xmlns:o="urn:schemas-microsoft-com:office:office" xmlns:r="http://schemas.openxmlformats.org/officeDocument/2006/relationships" xmlns:m="http://schemas.openxmlformats.org/officeDocument/2006/math" xmlns:v="urn:schemas-microsoft-com:vml" xmlns:wp14="http://schemas.microsoft.com/office/word/2010/wordprocessingDrawing" xmlns:wp="http://schemas.openxmlformats.org/drawingml/2006/wordprocessingDrawing" xmlns:w10="urn:schemas-microsoft-com:office:word" xmlns:w="http://schemas.openxmlformats.org/wordprocessingml/2006/main" xmlns:w14="http://schemas.microsoft.com/office/word/2010/wordml" xmlns:w15="http://schemas.microsoft.com/office/word/2012/wordml" xmlns:w16cex="http://schemas.microsoft.com/office/word/2018/wordml/cex" xmlns:w16cid="http://schemas.microsoft.com/office/word/2016/wordml/cid" xmlns:w16="http://schemas.microsoft.com/office/word/2018/wordml" xmlns:w16sdtdh="http://schemas.microsoft.com/office/word/2020/wordml/sdtdatahash" xmlns:w16se="http://schemas.microsoft.com/office/word/2015/wordml/symex" xmlns:wpg="http://schemas.microsoft.com/office/word/2010/wordprocessingGroup" xmlns:wpi="http://schemas.microsoft.com/office/word/2010/wordprocessingInk" xmlns:wne="http://schemas.microsoft.com/office/word/2006/wordml" xmlns:wps="http://schemas.microsoft.com/office/word/2010/wordprocessingShape" mc:Ignorable="w14 w15 w16se w16cid w16 w16cex w16sdtdh wp14">
+<w:hdr xmlns:wpc="http://schemas.microsoft.com/office/word/2010/wordprocessingCanvas" xmlns:cx="http://schemas.microsoft.com/office/drawing/2014/chartex" xmlns:cx1="http://schemas.microsoft.com/office/drawing/2015/9/8/chartex" xmlns:cx2="http://schemas.microsoft.com/office/drawing/2015/10/21/chartex" xmlns:cx3="http://schemas.microsoft.com/office/drawing/2016/5/9/chartex" xmlns:cx4="http://schemas.microsoft.com/office/drawing/2016/5/10/chartex" xmlns:cx5="http://schemas.microsoft.com/office/drawing/2016/5/11/chartex" xmlns:cx6="http://schemas.microsoft.com/office/drawing/2016/5/12/chartex" xmlns:cx7="http://schemas.microsoft.com/office/drawing/2016/5/13/chartex" xmlns:cx8="http://schemas.microsoft.com/office/drawing/2016/5/14/chartex" xmlns:mc="http://schemas.openxmlformats.org/markup-compatibility/2006" xmlns:aink="http://schemas.microsoft.com/office/drawing/2016/ink" xmlns:am3d="http://schemas.microsoft.com/office/drawing/2017/model3d" xmlns:o="urn:schemas-microsoft-com:office:office" xmlns:oel="http://schemas.microsoft.com/office/2019/extlst" xmlns:r="http://schemas.openxmlformats.org/officeDocument/2006/relationships" xmlns:m="http://schemas.openxmlformats.org/officeDocument/2006/math" xmlns:v="urn:schemas-microsoft-com:vml" xmlns:wp14="http://schemas.microsoft.com/office/word/2010/wordprocessingDrawing" xmlns:wp="http://schemas.openxmlformats.org/drawingml/2006/wordprocessingDrawing" xmlns:w10="urn:schemas-microsoft-com:office:word" xmlns:w="http://schemas.openxmlformats.org/wordprocessingml/2006/main" xmlns:w14="http://schemas.microsoft.com/office/word/2010/wordml" xmlns:w15="http://schemas.microsoft.com/office/word/2012/wordml" xmlns:w16cex="http://schemas.microsoft.com/office/word/2018/wordml/cex" xmlns:w16cid="http://schemas.microsoft.com/office/word/2016/wordml/cid" xmlns:w16="http://schemas.microsoft.com/office/word/2018/wordml" xmlns:w16sdtdh="http://schemas.microsoft.com/office/word/2020/wordml/sdtdatahash" xmlns:w16se="http://schemas.microsoft.com/office/word/2015/wordml/symex" xmlns:wpg="http://schemas.microsoft.com/office/word/2010/wordprocessingGroup" xmlns:wpi="http://schemas.microsoft.com/office/word/2010/wordprocessingInk" xmlns:wne="http://schemas.microsoft.com/office/word/2006/wordml" xmlns:wps="http://schemas.microsoft.com/office/word/2010/wordprocessingShape" mc:Ignorable="w14 w15 w16se w16cid w16 w16cex w16sdtdh wp14">
   <w:p>
     <w:pPr>
       <w:pStyle w:val="Header"/>

</xml_diff>